<commit_message>
added designs to sa
</commit_message>
<xml_diff>
--- a/doc/systemAnalysis/chapter.docx
+++ b/doc/systemAnalysis/chapter.docx
@@ -296,7 +296,6 @@
           <w:lang w:val="en-US"/>
         </w:rPr>
       </w:pPr>
-      <w:bookmarkStart w:id="0" w:name="_GoBack"/>
       <w:r>
         <w:rPr>
           <w:lang w:val="en-US"/>
@@ -379,7 +378,105 @@
         </w:rPr>
         <w:t>should act as a dead man’s switch that is operated by the user. If the signal from this application is no more retrieved by the system, the process should be interrupted.</w:t>
       </w:r>
+    </w:p>
+    <w:p>
+      <w:pPr>
+        <w:rPr>
+          <w:lang w:val="en-US"/>
+        </w:rPr>
+      </w:pPr>
+    </w:p>
+    <w:p>
+      <w:pPr>
+        <w:pStyle w:val="berschrift1"/>
+        <w:rPr>
+          <w:lang w:val="en-US"/>
+        </w:rPr>
+      </w:pPr>
+      <w:r>
+        <w:rPr>
+          <w:lang w:val="en-US"/>
+        </w:rPr>
+        <w:lastRenderedPageBreak/>
+        <w:t>Design Sketches</w:t>
+      </w:r>
+    </w:p>
+    <w:p>
+      <w:pPr>
+        <w:rPr>
+          <w:rFonts w:cstheme="minorHAnsi"/>
+          <w:lang w:val="en-US"/>
+        </w:rPr>
+      </w:pPr>
+      <w:bookmarkStart w:id="0" w:name="_GoBack"/>
       <w:bookmarkEnd w:id="0"/>
+      <w:r>
+        <w:rPr>
+          <w:rFonts w:cstheme="minorHAnsi"/>
+          <w:lang w:val="en-US"/>
+        </w:rPr>
+        <w:t>A first design sketch has been developed (see figure \ref{</w:t>
+      </w:r>
+      <w:proofErr w:type="spellStart"/>
+      <w:r>
+        <w:rPr>
+          <w:rFonts w:cstheme="minorHAnsi"/>
+          <w:highlight w:val="lightGray"/>
+          <w:lang w:val="en-US"/>
+        </w:rPr>
+        <w:t>fig:initialMockup</w:t>
+      </w:r>
+      <w:proofErr w:type="spellEnd"/>
+      <w:r>
+        <w:rPr>
+          <w:rFonts w:cstheme="minorHAnsi"/>
+          <w:lang w:val="en-US"/>
+        </w:rPr>
+        <w:t>}) and the customer</w:t>
+      </w:r>
+      <w:r>
+        <w:rPr>
+          <w:rFonts w:cstheme="minorHAnsi"/>
+          <w:lang w:val="en-US"/>
+        </w:rPr>
+        <w:t>’</w:t>
+      </w:r>
+      <w:r>
+        <w:rPr>
+          <w:rFonts w:cstheme="minorHAnsi"/>
+          <w:lang w:val="en-US"/>
+        </w:rPr>
+        <w:t xml:space="preserve">s feedback on the design has been gathered, </w:t>
+      </w:r>
+      <w:r>
+        <w:rPr>
+          <w:rFonts w:cstheme="minorHAnsi"/>
+          <w:lang w:val="en-US"/>
+        </w:rPr>
+        <w:t xml:space="preserve">this feedback is used to create refined mockups. Since the customer requests two designs -- one for the day and one for the night-mode -- two of these refined designs are developed. </w:t>
+      </w:r>
+    </w:p>
+    <w:p>
+      <w:pPr>
+        <w:rPr>
+          <w:rFonts w:cstheme="minorHAnsi"/>
+          <w:lang w:val="en-US"/>
+        </w:rPr>
+      </w:pPr>
+      <w:r>
+        <w:rPr>
+          <w:rFonts w:cstheme="minorHAnsi"/>
+          <w:lang w:val="en-US"/>
+        </w:rPr>
+        <w:t xml:space="preserve">These newly designed mockups also take the customer’s feedback into account that some outputs should be simplified and that the area where the sensor information is presented should not be reduced. </w:t>
+      </w:r>
+      <w:r>
+        <w:rPr>
+          <w:rFonts w:cstheme="minorHAnsi"/>
+          <w:lang w:val="en-US"/>
+        </w:rPr>
+        <w:t xml:space="preserve">Instead, the area presenting the aerial view is reduced and the sensor information are presented in a wider area. </w:t>
+      </w:r>
     </w:p>
     <w:sectPr>
       <w:pgSz w:w="11906" w:h="16838"/>

</xml_diff>